<commit_message>
Edited Groups to final submmision
</commit_message>
<xml_diff>
--- a/More/Architecture Specification.docx
+++ b/More/Architecture Specification.docx
@@ -15,7 +15,10 @@
         <w:pStyle w:val="Title"/>
       </w:pPr>
       <w:r>
-        <w:t xml:space="preserve"> – IoT Test Bundle</w:t>
+        <w:t xml:space="preserve"> – </w:t>
+      </w:r>
+      <w:r>
+        <w:t>Python Penetration Testing Platform</w:t>
       </w:r>
     </w:p>
     <w:p>
@@ -115,6 +118,14 @@
       </w:pPr>
       <w:r>
         <w:t>Revision 04 – 22.5.2016 – edit TPB section</w:t>
+      </w:r>
+    </w:p>
+    <w:p>
+      <w:pPr>
+        <w:pStyle w:val="NoSpacing"/>
+      </w:pPr>
+      <w:r>
+        <w:t>Revision 05 – 20.6.2016 - final</w:t>
       </w:r>
     </w:p>
     <w:p>
@@ -204,7 +215,6 @@
         <w:ind w:left="720"/>
       </w:pPr>
       <w:r>
-        <w:lastRenderedPageBreak/>
         <w:t>Python is the chosen programming language for it</w:t>
       </w:r>
       <w:r>
@@ -331,11 +341,11 @@
         <w:t>Tests regarding cloud connectivity are tests which the application’s host device can be located anywhere not necessary in the same LAN as the Thing being tested as long as they are both connected to the cloud (The Internet)</w:t>
       </w:r>
       <w:r>
-        <w:t xml:space="preserve">, in this setup we can also check architectures in which the devices act as the gateway between multiple objects and the web and it act as a sort of router. Relevant tools and vulnerabilities regarding this setup </w:t>
+        <w:t xml:space="preserve">, in this setup we can also check architectures in which the devices act as the gateway between multiple objects and the </w:t>
       </w:r>
       <w:r>
         <w:lastRenderedPageBreak/>
-        <w:t>are NMAP and its Python implementation, ports scanning, common mistakes in port managing and such.</w:t>
+        <w:t>web and it act as a sort of router. Relevant tools and vulnerabilities regarding this setup are NMAP and its Python implementation, ports scanning, common mistakes in port managing and such.</w:t>
       </w:r>
       <w:r>
         <w:t xml:space="preserve"> Most of LAN tests planed also to run on this setup but the application is conclusively not designed to check security issues regarding router and other common LAN manager devices.</w:t>
@@ -354,6 +364,164 @@
       <w:pPr>
         <w:ind w:left="720"/>
       </w:pPr>
+    </w:p>
+    <w:p>
+      <w:r>
+        <w:rPr>
+          <w:noProof/>
+        </w:rPr>
+        <w:pict>
+          <v:shapetype id="_x0000_t75" coordsize="21600,21600" o:spt="75" o:preferrelative="t" path="m@4@5l@4@11@9@11@9@5xe" filled="f" stroked="f">
+            <v:stroke joinstyle="miter"/>
+            <v:formulas>
+              <v:f eqn="if lineDrawn pixelLineWidth 0"/>
+              <v:f eqn="sum @0 1 0"/>
+              <v:f eqn="sum 0 0 @1"/>
+              <v:f eqn="prod @2 1 2"/>
+              <v:f eqn="prod @3 21600 pixelWidth"/>
+              <v:f eqn="prod @3 21600 pixelHeight"/>
+              <v:f eqn="sum @0 0 1"/>
+              <v:f eqn="prod @6 1 2"/>
+              <v:f eqn="prod @7 21600 pixelWidth"/>
+              <v:f eqn="sum @8 21600 0"/>
+              <v:f eqn="prod @7 21600 pixelHeight"/>
+              <v:f eqn="sum @10 21600 0"/>
+            </v:formulas>
+            <v:path o:extrusionok="f" gradientshapeok="t" o:connecttype="rect"/>
+            <o:lock v:ext="edit" aspectratio="t"/>
+          </v:shapetype>
+          <v:shape id="_x0000_i1025" type="#_x0000_t75" style="width:467.25pt;height:321.75pt">
+            <v:imagedata r:id="rId5" o:title="UserInterferenceTestbundle"/>
+          </v:shape>
+        </w:pict>
+      </w:r>
+    </w:p>
+    <w:p>
+      <w:pPr>
+        <w:ind w:left="720"/>
+      </w:pPr>
+      <w:r>
+        <w:t xml:space="preserve"> </w:t>
+      </w:r>
+    </w:p>
+    <w:p>
+      <w:pPr>
+        <w:ind w:left="720"/>
+        <w:jc w:val="center"/>
+      </w:pPr>
+      <w:r>
+        <w:t>Figure 1: Frontend interaction flow</w:t>
+      </w:r>
+    </w:p>
+    <w:p>
+      <w:pPr>
+        <w:ind w:left="720"/>
+      </w:pPr>
+    </w:p>
+    <w:p>
+      <w:pPr>
+        <w:ind w:left="720"/>
+      </w:pPr>
+    </w:p>
+    <w:p>
+      <w:pPr>
+        <w:ind w:left="720"/>
+      </w:pPr>
+    </w:p>
+    <w:p>
+      <w:pPr>
+        <w:ind w:left="720"/>
+      </w:pPr>
+    </w:p>
+    <w:p/>
+    <w:p>
+      <w:pPr>
+        <w:pStyle w:val="Heading1"/>
+        <w:numPr>
+          <w:ilvl w:val="0"/>
+          <w:numId w:val="1"/>
+        </w:numPr>
+      </w:pPr>
+      <w:r>
+        <w:t xml:space="preserve">General Architecture – Internal Structure (Backend) </w:t>
+      </w:r>
+    </w:p>
+    <w:p>
+      <w:pPr>
+        <w:ind w:left="720"/>
+      </w:pPr>
+      <w:r>
+        <w:t>In contract to the Frontend architecture which is designed to answer on user perspective demands the Backend architecture focuses on different aspects. First we design the application in a way it can expend easily as new test and feature are being created. In order to achieve this we create an independent unit which we will call a group, a group contains one or more tests regarding a certain subject, each group is independent from other group and contain all the files it need to run. Tests inside a group can interact and call other tests but cannot interact with test from another group in order to keep the independency criterion</w:t>
+      </w:r>
+      <w:r>
+        <w:t>.</w:t>
+      </w:r>
+    </w:p>
+    <w:p>
+      <w:pPr>
+        <w:ind w:left="720"/>
+      </w:pPr>
+    </w:p>
+    <w:p>
+      <w:pPr>
+        <w:ind w:left="720"/>
+      </w:pPr>
+      <w:r>
+        <w:t xml:space="preserve">Second, the application is meant to serve as an open source application working under some or another open source </w:t>
+      </w:r>
+      <w:r>
+        <w:t>license. It is intended to be developed further more by open source communities, there</w:t>
+      </w:r>
+      <w:r>
+        <w:t>for</w:t>
+      </w:r>
+      <w:r>
+        <w:t>e</w:t>
+      </w:r>
+      <w:r>
+        <w:t xml:space="preserve"> the tree structure of the application, its files and directories order must be simple, clear</w:t>
+      </w:r>
+      <w:r>
+        <w:t xml:space="preserve"> and easy t</w:t>
+      </w:r>
+      <w:r>
+        <w:t>o</w:t>
+      </w:r>
+      <w:r>
+        <w:t xml:space="preserve"> integrate new files into.</w:t>
+      </w:r>
+      <w:r>
+        <w:t xml:space="preserve"> Moreover the application development will be managed in GIT for documentation, releases and other key feature in development of an ongoing development effort.</w:t>
+      </w:r>
+    </w:p>
+    <w:p>
+      <w:pPr>
+        <w:ind w:left="720"/>
+      </w:pPr>
+    </w:p>
+    <w:p>
+      <w:pPr>
+        <w:ind w:left="720"/>
+      </w:pPr>
+      <w:r>
+        <w:t xml:space="preserve">The application is built from three main parts: Core, Groups, </w:t>
+      </w:r>
+      <w:proofErr w:type="gramStart"/>
+      <w:r>
+        <w:t>UI</w:t>
+      </w:r>
+      <w:proofErr w:type="gramEnd"/>
+      <w:r>
+        <w:t>. The UI (user interference) interact with the user, it can be further developed to a GUI</w:t>
+      </w:r>
+      <w:r>
+        <w:t>. The core is the framework, it contain the three main features controlling the tests, the test manager, the test plan builder and the data collector. The groups are the test themselves, they will be developed according to minimal criterion specify here and integrated simply by adding the directory to the groups directory.</w:t>
+      </w:r>
+    </w:p>
+    <w:p>
+      <w:r>
+        <w:tab/>
+      </w:r>
     </w:p>
     <w:p>
       <w:r>
@@ -362,9 +530,9 @@
         </w:rPr>
         <w:drawing>
           <wp:inline distT="0" distB="0" distL="0" distR="0">
-            <wp:extent cx="5943600" cy="4087991"/>
+            <wp:extent cx="5943600" cy="1905000"/>
             <wp:effectExtent l="19050" t="0" r="0" b="0"/>
-            <wp:docPr id="3" name="Picture 1" descr="C:\Users\hagai\Documents\Project\plans\UserInterferenceTestbundle.jpeg"/>
+            <wp:docPr id="1" name="Picture 3" descr="C:\Users\hagai\AppData\Local\Microsoft\Windows\INetCache\Content.Word\InheritanceStruceTestBundle.jpeg"/>
             <wp:cNvGraphicFramePr>
               <a:graphicFrameLocks xmlns:a="http://schemas.openxmlformats.org/drawingml/2006/main" noChangeAspect="1"/>
             </wp:cNvGraphicFramePr>
@@ -372,187 +540,7 @@
               <a:graphicData uri="http://schemas.openxmlformats.org/drawingml/2006/picture">
                 <pic:pic xmlns:pic="http://schemas.openxmlformats.org/drawingml/2006/picture">
                   <pic:nvPicPr>
-                    <pic:cNvPr id="0" name="Picture 1" descr="C:\Users\hagai\Documents\Project\plans\UserInterferenceTestbundle.jpeg"/>
-                    <pic:cNvPicPr>
-                      <a:picLocks noChangeAspect="1" noChangeArrowheads="1"/>
-                    </pic:cNvPicPr>
-                  </pic:nvPicPr>
-                  <pic:blipFill>
-                    <a:blip r:embed="rId5" cstate="print"/>
-                    <a:srcRect/>
-                    <a:stretch>
-                      <a:fillRect/>
-                    </a:stretch>
-                  </pic:blipFill>
-                  <pic:spPr bwMode="auto">
-                    <a:xfrm>
-                      <a:off x="0" y="0"/>
-                      <a:ext cx="5943600" cy="4087991"/>
-                    </a:xfrm>
-                    <a:prstGeom prst="rect">
-                      <a:avLst/>
-                    </a:prstGeom>
-                    <a:noFill/>
-                    <a:ln w="9525">
-                      <a:noFill/>
-                      <a:miter lim="800000"/>
-                      <a:headEnd/>
-                      <a:tailEnd/>
-                    </a:ln>
-                  </pic:spPr>
-                </pic:pic>
-              </a:graphicData>
-            </a:graphic>
-          </wp:inline>
-        </w:drawing>
-      </w:r>
-    </w:p>
-    <w:p>
-      <w:pPr>
-        <w:ind w:left="720"/>
-      </w:pPr>
-      <w:r>
-        <w:t xml:space="preserve"> </w:t>
-      </w:r>
-    </w:p>
-    <w:p>
-      <w:pPr>
-        <w:ind w:left="720"/>
-        <w:jc w:val="center"/>
-      </w:pPr>
-      <w:r>
-        <w:t>Figure 1: Frontend interaction flow</w:t>
-      </w:r>
-    </w:p>
-    <w:p>
-      <w:pPr>
-        <w:ind w:left="720"/>
-      </w:pPr>
-    </w:p>
-    <w:p>
-      <w:pPr>
-        <w:ind w:left="720"/>
-      </w:pPr>
-    </w:p>
-    <w:p>
-      <w:pPr>
-        <w:ind w:left="720"/>
-      </w:pPr>
-    </w:p>
-    <w:p>
-      <w:pPr>
-        <w:ind w:left="720"/>
-      </w:pPr>
-    </w:p>
-    <w:p/>
-    <w:p>
-      <w:pPr>
-        <w:pStyle w:val="Heading1"/>
-        <w:numPr>
-          <w:ilvl w:val="0"/>
-          <w:numId w:val="1"/>
-        </w:numPr>
-      </w:pPr>
-      <w:r>
-        <w:lastRenderedPageBreak/>
-        <w:t xml:space="preserve">General Architecture – Internal Structure (Backend) </w:t>
-      </w:r>
-    </w:p>
-    <w:p>
-      <w:pPr>
-        <w:ind w:left="720"/>
-      </w:pPr>
-      <w:r>
-        <w:t>In contract to the Frontend architecture which is designed to answer on user perspective demands the Backend architecture focuses on different aspects. First we design the application in a way it can expend easily as new test and feature are being created. In order to achieve this we create an independent unit which we will call a group, a group contains one or more tests regarding a certain subject, each group is independent from other group and contain all the files it need to run. Tests inside a group can interact and call other tests but cannot interact with test from another group in order to keep the independency criterion</w:t>
-      </w:r>
-      <w:r>
-        <w:t>.</w:t>
-      </w:r>
-    </w:p>
-    <w:p>
-      <w:pPr>
-        <w:ind w:left="720"/>
-      </w:pPr>
-    </w:p>
-    <w:p>
-      <w:pPr>
-        <w:ind w:left="720"/>
-      </w:pPr>
-      <w:r>
-        <w:t xml:space="preserve">Second, the application is meant to serve as an open source application working under some or another open source </w:t>
-      </w:r>
-      <w:r>
-        <w:t>license. It is intended to be developed further more by open source communities, there</w:t>
-      </w:r>
-      <w:r>
-        <w:t>for</w:t>
-      </w:r>
-      <w:r>
-        <w:t>e</w:t>
-      </w:r>
-      <w:r>
-        <w:t xml:space="preserve"> the tree structure of the application, its files and directories order must be simple, clear</w:t>
-      </w:r>
-      <w:r>
-        <w:t xml:space="preserve"> and easy t</w:t>
-      </w:r>
-      <w:r>
-        <w:t>o</w:t>
-      </w:r>
-      <w:r>
-        <w:t xml:space="preserve"> integrate new files into.</w:t>
-      </w:r>
-      <w:r>
-        <w:t xml:space="preserve"> Moreover the application development will be managed in GIT for documentation, releases and other key feature in development of an ongoing development effort.</w:t>
-      </w:r>
-    </w:p>
-    <w:p>
-      <w:pPr>
-        <w:ind w:left="720"/>
-      </w:pPr>
-    </w:p>
-    <w:p>
-      <w:pPr>
-        <w:ind w:left="720"/>
-      </w:pPr>
-      <w:r>
-        <w:t xml:space="preserve">The application is built from three main parts: Core, Groups, </w:t>
-      </w:r>
-      <w:proofErr w:type="gramStart"/>
-      <w:r>
-        <w:t>UI</w:t>
-      </w:r>
-      <w:proofErr w:type="gramEnd"/>
-      <w:r>
-        <w:t>. The UI (user interference) interact with the user, it can be further developed to a GUI</w:t>
-      </w:r>
-      <w:r>
-        <w:t>. The core is the framework, it contain the three main features controlling the tests, the test manager, the test plan builder and the data collector. The groups are the test themselves, they will be developed according to minimal criterion specify here and integrated simply by adding the directory to the groups directory.</w:t>
-      </w:r>
-    </w:p>
-    <w:p>
-      <w:r>
-        <w:tab/>
-      </w:r>
-    </w:p>
-    <w:p>
-      <w:r>
-        <w:rPr>
-          <w:noProof/>
-        </w:rPr>
-        <w:drawing>
-          <wp:inline distT="0" distB="0" distL="0" distR="0">
-            <wp:extent cx="5943600" cy="1374204"/>
-            <wp:effectExtent l="19050" t="0" r="0" b="0"/>
-            <wp:docPr id="4" name="Picture 2" descr="C:\Users\hagai\Documents\Project\plans\InheritanceStruceTestBundle.jpeg"/>
-            <wp:cNvGraphicFramePr>
-              <a:graphicFrameLocks xmlns:a="http://schemas.openxmlformats.org/drawingml/2006/main" noChangeAspect="1"/>
-            </wp:cNvGraphicFramePr>
-            <a:graphic xmlns:a="http://schemas.openxmlformats.org/drawingml/2006/main">
-              <a:graphicData uri="http://schemas.openxmlformats.org/drawingml/2006/picture">
-                <pic:pic xmlns:pic="http://schemas.openxmlformats.org/drawingml/2006/picture">
-                  <pic:nvPicPr>
-                    <pic:cNvPr id="0" name="Picture 2" descr="C:\Users\hagai\Documents\Project\plans\InheritanceStruceTestBundle.jpeg"/>
+                    <pic:cNvPr id="0" name="Picture 3" descr="C:\Users\hagai\AppData\Local\Microsoft\Windows\INetCache\Content.Word\InheritanceStruceTestBundle.jpeg"/>
                     <pic:cNvPicPr>
                       <a:picLocks noChangeAspect="1" noChangeArrowheads="1"/>
                     </pic:cNvPicPr>
@@ -567,7 +555,7 @@
                   <pic:spPr bwMode="auto">
                     <a:xfrm>
                       <a:off x="0" y="0"/>
-                      <a:ext cx="5943600" cy="1374204"/>
+                      <a:ext cx="5943600" cy="1905000"/>
                     </a:xfrm>
                     <a:prstGeom prst="rect">
                       <a:avLst/>
@@ -2010,11 +1998,9 @@
       <w:r>
         <w:t xml:space="preserve">t and the TPB </w:t>
       </w:r>
-      <w:proofErr w:type="gramStart"/>
-      <w:r>
-        <w:t>asks</w:t>
-      </w:r>
-      <w:proofErr w:type="gramEnd"/>
+      <w:r>
+        <w:t>ask</w:t>
+      </w:r>
       <w:r>
         <w:t xml:space="preserve"> the user </w:t>
       </w:r>
@@ -2136,7 +2122,14 @@
           <w:b/>
           <w:bCs/>
         </w:rPr>
-        <w:t>&lt;parameters number="2"&gt;</w:t>
+        <w:t>&lt;parameters number="0”</w:t>
+      </w:r>
+      <w:r>
+        <w:rPr>
+          <w:b/>
+          <w:bCs/>
+        </w:rPr>
+        <w:t>&gt;</w:t>
       </w:r>
     </w:p>
     <w:p>
@@ -2481,30 +2474,6 @@
         </w:rPr>
         <w:tab/>
         <w:t>&lt;layer5 layer="5"/&gt;</w:t>
-      </w:r>
-    </w:p>
-    <w:p>
-      <w:pPr>
-        <w:ind w:left="720"/>
-        <w:rPr>
-          <w:b/>
-          <w:bCs/>
-        </w:rPr>
-      </w:pPr>
-      <w:r>
-        <w:rPr>
-          <w:b/>
-          <w:bCs/>
-        </w:rPr>
-        <w:tab/>
-      </w:r>
-      <w:r>
-        <w:rPr>
-          <w:b/>
-          <w:bCs/>
-        </w:rPr>
-        <w:tab/>
-        <w:t>&lt;layer6 layer="6"/&gt;</w:t>
       </w:r>
     </w:p>
     <w:p>
@@ -3097,7 +3066,10 @@
         <w:t>–</w:t>
       </w:r>
       <w:r>
-        <w:t xml:space="preserve"> TM</w:t>
+        <w:t xml:space="preserve"> </w:t>
+      </w:r>
+      <w:r>
+        <w:t>GUI</w:t>
       </w:r>
     </w:p>
     <w:p>
@@ -3117,38 +3089,38 @@
         <w:ind w:left="720"/>
       </w:pPr>
       <w:r>
-        <w:t xml:space="preserve">The Test Manager is responsible for running the tests. </w:t>
-      </w:r>
-      <w:r>
-        <w:t xml:space="preserve">It receives a test plan from the </w:t>
-      </w:r>
-      <w:r>
-        <w:rPr>
-          <w:b/>
-          <w:bCs/>
-        </w:rPr>
-        <w:t>TPB</w:t>
-      </w:r>
-      <w:r>
-        <w:t xml:space="preserve"> (Test Plan Builder) and then it calls the </w:t>
-      </w:r>
-      <w:r>
-        <w:rPr>
-          <w:b/>
-          <w:bCs/>
-        </w:rPr>
-        <w:t>PG</w:t>
-      </w:r>
-      <w:r>
-        <w:t xml:space="preserve"> (Parameter Gatherer) to gather the needed parameters. After it start running the test by some not yet determined protocol and calls another not yet exist feature to collect and display the output data from the tests.</w:t>
-      </w:r>
-    </w:p>
-    <w:p>
-      <w:pPr>
-        <w:ind w:left="720"/>
-      </w:pPr>
-      <w:r>
-        <w:t xml:space="preserve"> It receives a list of group to execute and returns the tests outputs.</w:t>
+        <w:t xml:space="preserve">The GUI responsible to navigate the user through the application functions. Without the GUI the application is just a set of classes and </w:t>
+      </w:r>
+      <w:r>
+        <w:t>methods, any interactions with user are</w:t>
+      </w:r>
+      <w:r>
+        <w:t xml:space="preserve"> managed by the GUI.</w:t>
+      </w:r>
+    </w:p>
+    <w:p>
+      <w:pPr>
+        <w:ind w:left="720"/>
+      </w:pPr>
+    </w:p>
+    <w:p>
+      <w:pPr>
+        <w:pStyle w:val="Heading2"/>
+        <w:numPr>
+          <w:ilvl w:val="1"/>
+          <w:numId w:val="1"/>
+        </w:numPr>
+      </w:pPr>
+      <w:r>
+        <w:t>Structure</w:t>
+      </w:r>
+    </w:p>
+    <w:p>
+      <w:pPr>
+        <w:ind w:left="720"/>
+      </w:pPr>
+      <w:r>
+        <w:t>The GUI has four windows. The main windows from which one can choose the test plan builder window, parameter gather and result analyzer window.</w:t>
       </w:r>
     </w:p>
     <w:p/>
@@ -3302,11 +3274,14 @@
       </w:r>
       <w:proofErr w:type="spellStart"/>
       <w:r>
-        <w:t>bundleApp</w:t>
+        <w:t>PentestPlatform</w:t>
       </w:r>
       <w:proofErr w:type="spellEnd"/>
       <w:r>
-        <w:t>/groups/</w:t>
+        <w:t>/G</w:t>
+      </w:r>
+      <w:r>
+        <w:t>roups/</w:t>
       </w:r>
       <w:proofErr w:type="spellStart"/>
       <w:r>
@@ -3330,6 +3305,7 @@
         <w:ind w:left="720"/>
       </w:pPr>
       <w:r>
+        <w:lastRenderedPageBreak/>
         <w:t>For proper integration of a group with the application a few files which specify the groups demand from the application must exist.</w:t>
       </w:r>
     </w:p>
@@ -3338,7 +3314,6 @@
         <w:ind w:left="720"/>
       </w:pPr>
       <w:r>
-        <w:lastRenderedPageBreak/>
         <w:t>Each group must contain a python file with the group name to run from the TM since it run the group as follows:</w:t>
       </w:r>
     </w:p>
@@ -5431,6 +5406,7 @@
         <w:ind w:left="720"/>
       </w:pPr>
       <w:r>
+        <w:lastRenderedPageBreak/>
         <w:t xml:space="preserve">The </w:t>
       </w:r>
       <w:proofErr w:type="spellStart"/>

</xml_diff>